<commit_message>
prompt updates, TM updates
</commit_message>
<xml_diff>
--- a/document_to_analyze/Change Request.docx
+++ b/document_to_analyze/Change Request.docx
@@ -29,7 +29,7 @@
         </w:numPr>
       </w:pPr>
       <w:r>
-        <w:t>When a new user gets created they now get assigned to Requestor and are not automatically set to active. The user will now have to send a separate request to become active.</w:t>
+        <w:t>New users are assigned 'Requestor' by default and must submit a separate request to gain active status. Ensures user access control and compliance with role-based security policies.</w:t>
       </w:r>
     </w:p>
     <w:p>
@@ -53,7 +53,37 @@
         </w:numPr>
       </w:pPr>
       <w:r>
-        <w:t>Adding ability to see the Lot location on the Standards Used tab on a Work Order record</w:t>
+        <w:t xml:space="preserve">Enhancing the </w:t>
+      </w:r>
+      <w:r>
+        <w:rPr>
+          <w:b/>
+          <w:bCs/>
+        </w:rPr>
+        <w:t>Calibration Standards tab</w:t>
+      </w:r>
+      <w:r>
+        <w:t xml:space="preserve"> by displaying </w:t>
+      </w:r>
+      <w:r>
+        <w:rPr>
+          <w:b/>
+          <w:bCs/>
+        </w:rPr>
+        <w:t>Lot locations</w:t>
+      </w:r>
+      <w:r>
+        <w:t xml:space="preserve"> for calibration records in the Standards Used section of Work Orders, ensuring compliance with calibration data storage requirements, including </w:t>
+      </w:r>
+      <w:r>
+        <w:rPr>
+          <w:b/>
+          <w:bCs/>
+        </w:rPr>
+        <w:t>instrument categories, calibration limits, and standard tracking</w:t>
+      </w:r>
+      <w:r>
+        <w:t>.</w:t>
       </w:r>
     </w:p>
     <w:p>
@@ -77,7 +107,7 @@
         </w:numPr>
       </w:pPr>
       <w:r>
-        <w:t>On the View All Equipment Update Requests screen, the QA Review field is now hidden</w:t>
+        <w:t>Adjusting visibility settings in the Equipment Update Requests module by restricting access to the QA Review field, enforcing data access controls per system permissions.</w:t>
       </w:r>
     </w:p>
     <w:p>
@@ -101,7 +131,7 @@
         </w:numPr>
       </w:pPr>
       <w:r>
-        <w:t>On a Audit Trail report in the reports section, the comment column will now have a note if the comment contains more than 3000+ characters</w:t>
+        <w:t>Enhancing Audit Trail report functionality by implementing a flagging mechanism when comments exceed 3000 characters, ensuring accurate logging and traceability in compliance with record-keeping standards.</w:t>
       </w:r>
     </w:p>
     <w:p>
@@ -125,10 +155,37 @@
         </w:numPr>
       </w:pPr>
       <w:r>
-        <w:t>On a Work Order report in the reports section, the location is visible and matches the location visible on the print preview version of the report</w:t>
-      </w:r>
-      <w:r>
-        <w:t xml:space="preserve"> </w:t>
+        <w:t xml:space="preserve">Enhancing CMMS </w:t>
+      </w:r>
+      <w:r>
+        <w:rPr>
+          <w:b/>
+          <w:bCs/>
+        </w:rPr>
+        <w:t>Cognos reporting functionality</w:t>
+      </w:r>
+      <w:r>
+        <w:t xml:space="preserve"> by ensuring </w:t>
+      </w:r>
+      <w:r>
+        <w:rPr>
+          <w:b/>
+          <w:bCs/>
+        </w:rPr>
+        <w:t>Work Order reports</w:t>
+      </w:r>
+      <w:r>
+        <w:t xml:space="preserve"> accurately reflect </w:t>
+      </w:r>
+      <w:r>
+        <w:rPr>
+          <w:b/>
+          <w:bCs/>
+        </w:rPr>
+        <w:t>location data</w:t>
+      </w:r>
+      <w:r>
+        <w:t>, improving compliance with system-generated reporting standards and traceability.</w:t>
       </w:r>
     </w:p>
     <w:p>
@@ -156,6 +213,55 @@
       <w:pPr>
         <w:pStyle w:val="ListParagraph"/>
         <w:numPr>
+          <w:ilvl w:val="1"/>
+          <w:numId w:val="2"/>
+        </w:numPr>
+      </w:pPr>
+      <w:r>
+        <w:t xml:space="preserve">Strengthening authentication security by </w:t>
+      </w:r>
+      <w:r>
+        <w:rPr>
+          <w:b/>
+          <w:bCs/>
+        </w:rPr>
+        <w:t>removing the Forgot Password recovery function</w:t>
+      </w:r>
+      <w:r>
+        <w:t xml:space="preserve"> to </w:t>
+      </w:r>
+      <w:r>
+        <w:rPr>
+          <w:b/>
+          <w:bCs/>
+        </w:rPr>
+        <w:t>enforce LDAP authentication policies</w:t>
+      </w:r>
+      <w:r>
+        <w:t xml:space="preserve">, ensuring application login strictly adheres to </w:t>
+      </w:r>
+      <w:r>
+        <w:rPr>
+          <w:b/>
+          <w:bCs/>
+        </w:rPr>
+        <w:t>corporate IT security policy</w:t>
+      </w:r>
+      <w:r>
+        <w:t xml:space="preserve"> and requires standard </w:t>
+      </w:r>
+      <w:r>
+        <w:rPr>
+          <w:b/>
+          <w:bCs/>
+        </w:rPr>
+        <w:t>network username and password credentials</w:t>
+      </w:r>
+    </w:p>
+    <w:p>
+      <w:pPr>
+        <w:pStyle w:val="ListParagraph"/>
+        <w:numPr>
           <w:ilvl w:val="0"/>
           <w:numId w:val="2"/>
         </w:numPr>
@@ -173,7 +279,37 @@
         </w:numPr>
       </w:pPr>
       <w:r>
-        <w:t>The Audit Trail which can be accessed on most record pages by right clicking to view every action that was made for a record, the column titles spelling mistakes are now fixed.</w:t>
+        <w:t xml:space="preserve">Maintaining </w:t>
+      </w:r>
+      <w:r>
+        <w:rPr>
+          <w:b/>
+          <w:bCs/>
+        </w:rPr>
+        <w:t>system audit trail integrity</w:t>
+      </w:r>
+      <w:r>
+        <w:t xml:space="preserve"> by correcting </w:t>
+      </w:r>
+      <w:r>
+        <w:rPr>
+          <w:b/>
+          <w:bCs/>
+        </w:rPr>
+        <w:t>event log formatting inconsistencies</w:t>
+      </w:r>
+      <w:r>
+        <w:t xml:space="preserve"> in audit records. This ensures compliance with </w:t>
+      </w:r>
+      <w:r>
+        <w:rPr>
+          <w:b/>
+          <w:bCs/>
+        </w:rPr>
+        <w:t>system-generated audit trail storage, IT Change Control policies, and time-zone-based log retention as configured by the CMMS application server</w:t>
+      </w:r>
+      <w:r>
+        <w:t>.</w:t>
       </w:r>
     </w:p>
     <w:p>
@@ -197,7 +333,7 @@
         </w:numPr>
       </w:pPr>
       <w:r>
-        <w:t>On the User Setup screen users can now see a Last Login field</w:t>
+        <w:t>Implementing a Last Login timestamp field in the User Setup screen to enhance user authentication tracking and facilitate compliance with login monitoring policies.</w:t>
       </w:r>
     </w:p>
     <w:p>
@@ -221,7 +357,7 @@
         </w:numPr>
       </w:pPr>
       <w:r>
-        <w:t>The ECDB menu that was previously visible to all users is now hidden to only certain user roles</w:t>
+        <w:t>Restricting ECDB menu visibility to specific user roles based on access permissions, enforcing compliance with role-based access controls.</w:t>
       </w:r>
     </w:p>
     <w:sectPr>
@@ -1026,7 +1162,6 @@
   <w:style w:type="character" w:default="1" w:styleId="DefaultParagraphFont">
     <w:name w:val="Default Paragraph Font"/>
     <w:uiPriority w:val="1"/>
-    <w:semiHidden/>
     <w:unhideWhenUsed/>
   </w:style>
   <w:style w:type="table" w:default="1" w:styleId="TableNormal">

</xml_diff>